<commit_message>
finished blog post 5
</commit_message>
<xml_diff>
--- a/Week5_October7Personality/PLSCI_items.docx
+++ b/Week5_October7Personality/PLSCI_items.docx
@@ -41,13 +41,13 @@
       </w:tblPr>
       <w:tblGrid>
         <w:gridCol w:w="1429"/>
-        <w:gridCol w:w="928"/>
-        <w:gridCol w:w="928"/>
-        <w:gridCol w:w="928"/>
-        <w:gridCol w:w="929"/>
-        <w:gridCol w:w="929"/>
-        <w:gridCol w:w="929"/>
-        <w:gridCol w:w="929"/>
+        <w:gridCol w:w="812"/>
+        <w:gridCol w:w="948"/>
+        <w:gridCol w:w="948"/>
+        <w:gridCol w:w="948"/>
+        <w:gridCol w:w="948"/>
+        <w:gridCol w:w="948"/>
+        <w:gridCol w:w="948"/>
         <w:gridCol w:w="1661"/>
       </w:tblGrid>
       <w:tr>
@@ -337,24 +337,27 @@
                 <w:ilvl w:val="0"/>
                 <w:numId w:val="4"/>
               </w:numPr>
-              <w:cnfStyle w:val="000000000000" w:firstRow="0" w:lastRow="0" w:firstColumn="0" w:lastColumn="0" w:oddVBand="0" w:evenVBand="0" w:oddHBand="0" w:evenHBand="0" w:firstRowFirstColumn="0" w:firstRowLastColumn="0" w:lastRowFirstColumn="0" w:lastRowLastColumn="0"/>
-            </w:pPr>
-          </w:p>
-        </w:tc>
-        <w:tc>
-          <w:tcPr>
-            <w:tcW w:w="1064" w:type="dxa"/>
-          </w:tcPr>
-          <w:p>
-            <w:pPr>
-              <w:pStyle w:val="ListParagraph"/>
-              <w:keepNext/>
-              <w:numPr>
-                <w:ilvl w:val="0"/>
-                <w:numId w:val="4"/>
-              </w:numPr>
-              <w:cnfStyle w:val="000000000000" w:firstRow="0" w:lastRow="0" w:firstColumn="0" w:lastColumn="0" w:oddVBand="0" w:evenVBand="0" w:oddHBand="0" w:evenHBand="0" w:firstRowFirstColumn="0" w:firstRowLastColumn="0" w:lastRowFirstColumn="0" w:lastRowLastColumn="0"/>
-            </w:pPr>
+              <w:jc w:val="left"/>
+              <w:cnfStyle w:val="000000000000" w:firstRow="0" w:lastRow="0" w:firstColumn="0" w:lastColumn="0" w:oddVBand="0" w:evenVBand="0" w:oddHBand="0" w:evenHBand="0" w:firstRowFirstColumn="0" w:firstRowLastColumn="0" w:lastRowFirstColumn="0" w:lastRowLastColumn="0"/>
+            </w:pPr>
+          </w:p>
+        </w:tc>
+        <w:tc>
+          <w:tcPr>
+            <w:tcW w:w="1064" w:type="dxa"/>
+          </w:tcPr>
+          <w:p>
+            <w:pPr>
+              <w:pStyle w:val="ListParagraph"/>
+              <w:keepNext/>
+              <w:spacing w:before="120"/>
+              <w:ind w:left="360"/>
+              <w:jc w:val="left"/>
+              <w:cnfStyle w:val="000000000000" w:firstRow="0" w:lastRow="0" w:firstColumn="0" w:lastColumn="0" w:oddVBand="0" w:evenVBand="0" w:oddHBand="0" w:evenHBand="0" w:firstRowFirstColumn="0" w:firstRowLastColumn="0" w:lastRowFirstColumn="0" w:lastRowLastColumn="0"/>
+            </w:pPr>
+            <w:r>
+              <w:t>X</w:t>
+            </w:r>
           </w:p>
         </w:tc>
         <w:tc>
@@ -523,12 +526,14 @@
             <w:pPr>
               <w:pStyle w:val="ListParagraph"/>
               <w:keepNext/>
-              <w:numPr>
-                <w:ilvl w:val="0"/>
-                <w:numId w:val="4"/>
-              </w:numPr>
-              <w:cnfStyle w:val="000000000000" w:firstRow="0" w:lastRow="0" w:firstColumn="0" w:lastColumn="0" w:oddVBand="0" w:evenVBand="0" w:oddHBand="0" w:evenHBand="0" w:firstRowFirstColumn="0" w:firstRowLastColumn="0" w:lastRowFirstColumn="0" w:lastRowLastColumn="0"/>
-            </w:pPr>
+              <w:spacing w:before="120"/>
+              <w:ind w:left="360"/>
+              <w:jc w:val="left"/>
+              <w:cnfStyle w:val="000000000000" w:firstRow="0" w:lastRow="0" w:firstColumn="0" w:lastColumn="0" w:oddVBand="0" w:evenVBand="0" w:oddHBand="0" w:evenHBand="0" w:firstRowFirstColumn="0" w:firstRowLastColumn="0" w:lastRowFirstColumn="0" w:lastRowLastColumn="0"/>
+            </w:pPr>
+            <w:r>
+              <w:t>X</w:t>
+            </w:r>
           </w:p>
         </w:tc>
         <w:tc>
@@ -700,12 +705,14 @@
             <w:pPr>
               <w:pStyle w:val="ListParagraph"/>
               <w:keepNext/>
-              <w:numPr>
-                <w:ilvl w:val="0"/>
-                <w:numId w:val="4"/>
-              </w:numPr>
-              <w:cnfStyle w:val="000000000000" w:firstRow="0" w:lastRow="0" w:firstColumn="0" w:lastColumn="0" w:oddVBand="0" w:evenVBand="0" w:oddHBand="0" w:evenHBand="0" w:firstRowFirstColumn="0" w:firstRowLastColumn="0" w:lastRowFirstColumn="0" w:lastRowLastColumn="0"/>
-            </w:pPr>
+              <w:spacing w:before="120"/>
+              <w:ind w:left="360"/>
+              <w:jc w:val="left"/>
+              <w:cnfStyle w:val="000000000000" w:firstRow="0" w:lastRow="0" w:firstColumn="0" w:lastColumn="0" w:oddVBand="0" w:evenVBand="0" w:oddHBand="0" w:evenHBand="0" w:firstRowFirstColumn="0" w:firstRowLastColumn="0" w:lastRowFirstColumn="0" w:lastRowLastColumn="0"/>
+            </w:pPr>
+            <w:r>
+              <w:t>X</w:t>
+            </w:r>
           </w:p>
         </w:tc>
         <w:tc>
@@ -768,12 +775,14 @@
             <w:pPr>
               <w:pStyle w:val="ListParagraph"/>
               <w:keepNext/>
-              <w:numPr>
-                <w:ilvl w:val="0"/>
-                <w:numId w:val="4"/>
-              </w:numPr>
-              <w:cnfStyle w:val="000000000000" w:firstRow="0" w:lastRow="0" w:firstColumn="0" w:lastColumn="0" w:oddVBand="0" w:evenVBand="0" w:oddHBand="0" w:evenHBand="0" w:firstRowFirstColumn="0" w:firstRowLastColumn="0" w:lastRowFirstColumn="0" w:lastRowLastColumn="0"/>
-            </w:pPr>
+              <w:spacing w:before="120"/>
+              <w:ind w:left="360"/>
+              <w:jc w:val="left"/>
+              <w:cnfStyle w:val="000000000000" w:firstRow="0" w:lastRow="0" w:firstColumn="0" w:lastColumn="0" w:oddVBand="0" w:evenVBand="0" w:oddHBand="0" w:evenHBand="0" w:firstRowFirstColumn="0" w:firstRowLastColumn="0" w:lastRowFirstColumn="0" w:lastRowLastColumn="0"/>
+            </w:pPr>
+            <w:r>
+              <w:t>X</w:t>
+            </w:r>
           </w:p>
         </w:tc>
         <w:tc>
@@ -975,14 +984,13 @@
           </w:tcPr>
           <w:p>
             <w:pPr>
-              <w:pStyle w:val="ListParagraph"/>
-              <w:keepNext/>
-              <w:numPr>
-                <w:ilvl w:val="0"/>
-                <w:numId w:val="4"/>
-              </w:numPr>
-              <w:cnfStyle w:val="000000000000" w:firstRow="0" w:lastRow="0" w:firstColumn="0" w:lastColumn="0" w:oddVBand="0" w:evenVBand="0" w:oddHBand="0" w:evenHBand="0" w:firstRowFirstColumn="0" w:firstRowLastColumn="0" w:lastRowFirstColumn="0" w:lastRowLastColumn="0"/>
-            </w:pPr>
+              <w:keepNext/>
+              <w:ind w:left="360"/>
+              <w:cnfStyle w:val="000000000000" w:firstRow="0" w:lastRow="0" w:firstColumn="0" w:lastColumn="0" w:oddVBand="0" w:evenVBand="0" w:oddHBand="0" w:evenHBand="0" w:firstRowFirstColumn="0" w:firstRowLastColumn="0" w:lastRowFirstColumn="0" w:lastRowLastColumn="0"/>
+            </w:pPr>
+            <w:r>
+              <w:t>X</w:t>
+            </w:r>
           </w:p>
         </w:tc>
         <w:tc>
@@ -1122,12 +1130,14 @@
             <w:pPr>
               <w:pStyle w:val="ListParagraph"/>
               <w:keepNext/>
-              <w:numPr>
-                <w:ilvl w:val="0"/>
-                <w:numId w:val="4"/>
-              </w:numPr>
-              <w:cnfStyle w:val="000000000000" w:firstRow="0" w:lastRow="0" w:firstColumn="0" w:lastColumn="0" w:oddVBand="0" w:evenVBand="0" w:oddHBand="0" w:evenHBand="0" w:firstRowFirstColumn="0" w:firstRowLastColumn="0" w:lastRowFirstColumn="0" w:lastRowLastColumn="0"/>
-            </w:pPr>
+              <w:spacing w:before="120"/>
+              <w:ind w:left="360"/>
+              <w:jc w:val="left"/>
+              <w:cnfStyle w:val="000000000000" w:firstRow="0" w:lastRow="0" w:firstColumn="0" w:lastColumn="0" w:oddVBand="0" w:evenVBand="0" w:oddHBand="0" w:evenHBand="0" w:firstRowFirstColumn="0" w:firstRowLastColumn="0" w:lastRowFirstColumn="0" w:lastRowLastColumn="0"/>
+            </w:pPr>
+            <w:r>
+              <w:t>X</w:t>
+            </w:r>
           </w:p>
         </w:tc>
         <w:tc>
@@ -1232,12 +1242,14 @@
             <w:pPr>
               <w:pStyle w:val="ListParagraph"/>
               <w:keepNext/>
-              <w:numPr>
-                <w:ilvl w:val="0"/>
-                <w:numId w:val="4"/>
-              </w:numPr>
-              <w:cnfStyle w:val="000000000000" w:firstRow="0" w:lastRow="0" w:firstColumn="0" w:lastColumn="0" w:oddVBand="0" w:evenVBand="0" w:oddHBand="0" w:evenHBand="0" w:firstRowFirstColumn="0" w:firstRowLastColumn="0" w:lastRowFirstColumn="0" w:lastRowLastColumn="0"/>
-            </w:pPr>
+              <w:spacing w:before="120"/>
+              <w:ind w:left="360"/>
+              <w:jc w:val="left"/>
+              <w:cnfStyle w:val="000000000000" w:firstRow="0" w:lastRow="0" w:firstColumn="0" w:lastColumn="0" w:oddVBand="0" w:evenVBand="0" w:oddHBand="0" w:evenHBand="0" w:firstRowFirstColumn="0" w:firstRowLastColumn="0" w:lastRowFirstColumn="0" w:lastRowLastColumn="0"/>
+            </w:pPr>
+            <w:r>
+              <w:t>X</w:t>
+            </w:r>
           </w:p>
         </w:tc>
         <w:tc>
@@ -1428,12 +1440,14 @@
             <w:pPr>
               <w:pStyle w:val="ListParagraph"/>
               <w:keepNext/>
-              <w:numPr>
-                <w:ilvl w:val="0"/>
-                <w:numId w:val="4"/>
-              </w:numPr>
-              <w:cnfStyle w:val="000000000000" w:firstRow="0" w:lastRow="0" w:firstColumn="0" w:lastColumn="0" w:oddVBand="0" w:evenVBand="0" w:oddHBand="0" w:evenHBand="0" w:firstRowFirstColumn="0" w:firstRowLastColumn="0" w:lastRowFirstColumn="0" w:lastRowLastColumn="0"/>
-            </w:pPr>
+              <w:spacing w:before="120"/>
+              <w:ind w:left="360"/>
+              <w:jc w:val="left"/>
+              <w:cnfStyle w:val="000000000000" w:firstRow="0" w:lastRow="0" w:firstColumn="0" w:lastColumn="0" w:oddVBand="0" w:evenVBand="0" w:oddHBand="0" w:evenHBand="0" w:firstRowFirstColumn="0" w:firstRowLastColumn="0" w:lastRowFirstColumn="0" w:lastRowLastColumn="0"/>
+            </w:pPr>
+            <w:r>
+              <w:t>X</w:t>
+            </w:r>
           </w:p>
         </w:tc>
         <w:tc>
@@ -1557,12 +1571,14 @@
             <w:pPr>
               <w:pStyle w:val="ListParagraph"/>
               <w:keepNext/>
-              <w:numPr>
-                <w:ilvl w:val="0"/>
-                <w:numId w:val="4"/>
-              </w:numPr>
-              <w:cnfStyle w:val="000000000000" w:firstRow="0" w:lastRow="0" w:firstColumn="0" w:lastColumn="0" w:oddVBand="0" w:evenVBand="0" w:oddHBand="0" w:evenHBand="0" w:firstRowFirstColumn="0" w:firstRowLastColumn="0" w:lastRowFirstColumn="0" w:lastRowLastColumn="0"/>
-            </w:pPr>
+              <w:spacing w:before="120"/>
+              <w:ind w:left="360"/>
+              <w:jc w:val="left"/>
+              <w:cnfStyle w:val="000000000000" w:firstRow="0" w:lastRow="0" w:firstColumn="0" w:lastColumn="0" w:oddVBand="0" w:evenVBand="0" w:oddHBand="0" w:evenHBand="0" w:firstRowFirstColumn="0" w:firstRowLastColumn="0" w:lastRowFirstColumn="0" w:lastRowLastColumn="0"/>
+            </w:pPr>
+            <w:r>
+              <w:t>X</w:t>
+            </w:r>
           </w:p>
         </w:tc>
         <w:tc>
@@ -1699,12 +1715,14 @@
             <w:pPr>
               <w:pStyle w:val="ListParagraph"/>
               <w:keepNext/>
-              <w:numPr>
-                <w:ilvl w:val="0"/>
-                <w:numId w:val="4"/>
-              </w:numPr>
-              <w:cnfStyle w:val="000000000000" w:firstRow="0" w:lastRow="0" w:firstColumn="0" w:lastColumn="0" w:oddVBand="0" w:evenVBand="0" w:oddHBand="0" w:evenHBand="0" w:firstRowFirstColumn="0" w:firstRowLastColumn="0" w:lastRowFirstColumn="0" w:lastRowLastColumn="0"/>
-            </w:pPr>
+              <w:spacing w:before="120"/>
+              <w:ind w:left="360"/>
+              <w:jc w:val="left"/>
+              <w:cnfStyle w:val="000000000000" w:firstRow="0" w:lastRow="0" w:firstColumn="0" w:lastColumn="0" w:oddVBand="0" w:evenVBand="0" w:oddHBand="0" w:evenHBand="0" w:firstRowFirstColumn="0" w:firstRowLastColumn="0" w:lastRowFirstColumn="0" w:lastRowLastColumn="0"/>
+            </w:pPr>
+            <w:r>
+              <w:t>X</w:t>
+            </w:r>
           </w:p>
         </w:tc>
         <w:tc>
@@ -1812,12 +1830,14 @@
             <w:pPr>
               <w:pStyle w:val="ListParagraph"/>
               <w:keepNext/>
-              <w:numPr>
-                <w:ilvl w:val="0"/>
-                <w:numId w:val="4"/>
-              </w:numPr>
-              <w:cnfStyle w:val="000000000000" w:firstRow="0" w:lastRow="0" w:firstColumn="0" w:lastColumn="0" w:oddVBand="0" w:evenVBand="0" w:oddHBand="0" w:evenHBand="0" w:firstRowFirstColumn="0" w:firstRowLastColumn="0" w:lastRowFirstColumn="0" w:lastRowLastColumn="0"/>
-            </w:pPr>
+              <w:spacing w:before="120"/>
+              <w:ind w:left="360"/>
+              <w:jc w:val="left"/>
+              <w:cnfStyle w:val="000000000000" w:firstRow="0" w:lastRow="0" w:firstColumn="0" w:lastColumn="0" w:oddVBand="0" w:evenVBand="0" w:oddHBand="0" w:evenHBand="0" w:firstRowFirstColumn="0" w:firstRowLastColumn="0" w:lastRowFirstColumn="0" w:lastRowLastColumn="0"/>
+            </w:pPr>
+            <w:r>
+              <w:t>X</w:t>
+            </w:r>
           </w:p>
         </w:tc>
         <w:tc>
@@ -1979,12 +1999,14 @@
             <w:pPr>
               <w:pStyle w:val="ListParagraph"/>
               <w:keepNext/>
-              <w:numPr>
-                <w:ilvl w:val="0"/>
-                <w:numId w:val="4"/>
-              </w:numPr>
-              <w:cnfStyle w:val="000000000000" w:firstRow="0" w:lastRow="0" w:firstColumn="0" w:lastColumn="0" w:oddVBand="0" w:evenVBand="0" w:oddHBand="0" w:evenHBand="0" w:firstRowFirstColumn="0" w:firstRowLastColumn="0" w:lastRowFirstColumn="0" w:lastRowLastColumn="0"/>
-            </w:pPr>
+              <w:spacing w:before="120"/>
+              <w:ind w:left="360"/>
+              <w:jc w:val="left"/>
+              <w:cnfStyle w:val="000000000000" w:firstRow="0" w:lastRow="0" w:firstColumn="0" w:lastColumn="0" w:oddVBand="0" w:evenVBand="0" w:oddHBand="0" w:evenHBand="0" w:firstRowFirstColumn="0" w:firstRowLastColumn="0" w:lastRowFirstColumn="0" w:lastRowLastColumn="0"/>
+            </w:pPr>
+            <w:r>
+              <w:t>X</w:t>
+            </w:r>
           </w:p>
         </w:tc>
         <w:tc>
@@ -2121,12 +2143,14 @@
             <w:pPr>
               <w:pStyle w:val="ListParagraph"/>
               <w:keepNext/>
-              <w:numPr>
-                <w:ilvl w:val="0"/>
-                <w:numId w:val="4"/>
-              </w:numPr>
-              <w:cnfStyle w:val="000000000000" w:firstRow="0" w:lastRow="0" w:firstColumn="0" w:lastColumn="0" w:oddVBand="0" w:evenVBand="0" w:oddHBand="0" w:evenHBand="0" w:firstRowFirstColumn="0" w:firstRowLastColumn="0" w:lastRowFirstColumn="0" w:lastRowLastColumn="0"/>
-            </w:pPr>
+              <w:spacing w:before="120"/>
+              <w:ind w:left="360"/>
+              <w:jc w:val="left"/>
+              <w:cnfStyle w:val="000000000000" w:firstRow="0" w:lastRow="0" w:firstColumn="0" w:lastColumn="0" w:oddVBand="0" w:evenVBand="0" w:oddHBand="0" w:evenHBand="0" w:firstRowFirstColumn="0" w:firstRowLastColumn="0" w:lastRowFirstColumn="0" w:lastRowLastColumn="0"/>
+            </w:pPr>
+            <w:r>
+              <w:t>X</w:t>
+            </w:r>
           </w:p>
         </w:tc>
         <w:tc>
@@ -2279,12 +2303,14 @@
             <w:pPr>
               <w:pStyle w:val="ListParagraph"/>
               <w:keepNext/>
-              <w:numPr>
-                <w:ilvl w:val="0"/>
-                <w:numId w:val="4"/>
-              </w:numPr>
-              <w:cnfStyle w:val="000000000000" w:firstRow="0" w:lastRow="0" w:firstColumn="0" w:lastColumn="0" w:oddVBand="0" w:evenVBand="0" w:oddHBand="0" w:evenHBand="0" w:firstRowFirstColumn="0" w:firstRowLastColumn="0" w:lastRowFirstColumn="0" w:lastRowLastColumn="0"/>
-            </w:pPr>
+              <w:spacing w:before="120"/>
+              <w:ind w:left="360"/>
+              <w:jc w:val="left"/>
+              <w:cnfStyle w:val="000000000000" w:firstRow="0" w:lastRow="0" w:firstColumn="0" w:lastColumn="0" w:oddVBand="0" w:evenVBand="0" w:oddHBand="0" w:evenHBand="0" w:firstRowFirstColumn="0" w:firstRowLastColumn="0" w:lastRowFirstColumn="0" w:lastRowLastColumn="0"/>
+            </w:pPr>
+            <w:r>
+              <w:t>X</w:t>
+            </w:r>
           </w:p>
         </w:tc>
         <w:tc>
@@ -2427,12 +2453,14 @@
             <w:pPr>
               <w:pStyle w:val="ListParagraph"/>
               <w:keepNext/>
-              <w:numPr>
-                <w:ilvl w:val="0"/>
-                <w:numId w:val="4"/>
-              </w:numPr>
-              <w:cnfStyle w:val="000000000000" w:firstRow="0" w:lastRow="0" w:firstColumn="0" w:lastColumn="0" w:oddVBand="0" w:evenVBand="0" w:oddHBand="0" w:evenHBand="0" w:firstRowFirstColumn="0" w:firstRowLastColumn="0" w:lastRowFirstColumn="0" w:lastRowLastColumn="0"/>
-            </w:pPr>
+              <w:spacing w:before="120"/>
+              <w:ind w:left="360"/>
+              <w:jc w:val="left"/>
+              <w:cnfStyle w:val="000000000000" w:firstRow="0" w:lastRow="0" w:firstColumn="0" w:lastColumn="0" w:oddVBand="0" w:evenVBand="0" w:oddHBand="0" w:evenHBand="0" w:firstRowFirstColumn="0" w:firstRowLastColumn="0" w:lastRowFirstColumn="0" w:lastRowLastColumn="0"/>
+            </w:pPr>
+            <w:r>
+              <w:t>X</w:t>
+            </w:r>
           </w:p>
         </w:tc>
         <w:tc>
@@ -2540,12 +2568,14 @@
             <w:pPr>
               <w:pStyle w:val="ListParagraph"/>
               <w:keepNext/>
-              <w:numPr>
-                <w:ilvl w:val="0"/>
-                <w:numId w:val="4"/>
-              </w:numPr>
-              <w:cnfStyle w:val="000000000000" w:firstRow="0" w:lastRow="0" w:firstColumn="0" w:lastColumn="0" w:oddVBand="0" w:evenVBand="0" w:oddHBand="0" w:evenHBand="0" w:firstRowFirstColumn="0" w:firstRowLastColumn="0" w:lastRowFirstColumn="0" w:lastRowLastColumn="0"/>
-            </w:pPr>
+              <w:spacing w:before="120"/>
+              <w:ind w:left="360"/>
+              <w:jc w:val="left"/>
+              <w:cnfStyle w:val="000000000000" w:firstRow="0" w:lastRow="0" w:firstColumn="0" w:lastColumn="0" w:oddVBand="0" w:evenVBand="0" w:oddHBand="0" w:evenHBand="0" w:firstRowFirstColumn="0" w:firstRowLastColumn="0" w:lastRowFirstColumn="0" w:lastRowLastColumn="0"/>
+            </w:pPr>
+            <w:r>
+              <w:t>X</w:t>
+            </w:r>
           </w:p>
         </w:tc>
         <w:tc>
@@ -2654,12 +2684,14 @@
             <w:pPr>
               <w:pStyle w:val="ListParagraph"/>
               <w:keepNext/>
-              <w:numPr>
-                <w:ilvl w:val="0"/>
-                <w:numId w:val="4"/>
-              </w:numPr>
-              <w:cnfStyle w:val="000000000000" w:firstRow="0" w:lastRow="0" w:firstColumn="0" w:lastColumn="0" w:oddVBand="0" w:evenVBand="0" w:oddHBand="0" w:evenHBand="0" w:firstRowFirstColumn="0" w:firstRowLastColumn="0" w:lastRowFirstColumn="0" w:lastRowLastColumn="0"/>
-            </w:pPr>
+              <w:spacing w:before="120"/>
+              <w:ind w:left="360"/>
+              <w:jc w:val="left"/>
+              <w:cnfStyle w:val="000000000000" w:firstRow="0" w:lastRow="0" w:firstColumn="0" w:lastColumn="0" w:oddVBand="0" w:evenVBand="0" w:oddHBand="0" w:evenHBand="0" w:firstRowFirstColumn="0" w:firstRowLastColumn="0" w:lastRowFirstColumn="0" w:lastRowLastColumn="0"/>
+            </w:pPr>
+            <w:r>
+              <w:t>X</w:t>
+            </w:r>
           </w:p>
         </w:tc>
         <w:tc>
@@ -2860,12 +2892,14 @@
             <w:pPr>
               <w:pStyle w:val="ListParagraph"/>
               <w:keepNext/>
-              <w:numPr>
-                <w:ilvl w:val="0"/>
-                <w:numId w:val="4"/>
-              </w:numPr>
-              <w:cnfStyle w:val="000000000000" w:firstRow="0" w:lastRow="0" w:firstColumn="0" w:lastColumn="0" w:oddVBand="0" w:evenVBand="0" w:oddHBand="0" w:evenHBand="0" w:firstRowFirstColumn="0" w:firstRowLastColumn="0" w:lastRowFirstColumn="0" w:lastRowLastColumn="0"/>
-            </w:pPr>
+              <w:spacing w:before="120"/>
+              <w:ind w:left="360"/>
+              <w:jc w:val="left"/>
+              <w:cnfStyle w:val="000000000000" w:firstRow="0" w:lastRow="0" w:firstColumn="0" w:lastColumn="0" w:oddVBand="0" w:evenVBand="0" w:oddHBand="0" w:evenHBand="0" w:firstRowFirstColumn="0" w:firstRowLastColumn="0" w:lastRowFirstColumn="0" w:lastRowLastColumn="0"/>
+            </w:pPr>
+            <w:r>
+              <w:t>X</w:t>
+            </w:r>
           </w:p>
         </w:tc>
         <w:tc>
@@ -3002,12 +3036,14 @@
             <w:pPr>
               <w:pStyle w:val="ListParagraph"/>
               <w:keepNext/>
-              <w:numPr>
-                <w:ilvl w:val="0"/>
-                <w:numId w:val="4"/>
-              </w:numPr>
-              <w:cnfStyle w:val="000000000000" w:firstRow="0" w:lastRow="0" w:firstColumn="0" w:lastColumn="0" w:oddVBand="0" w:evenVBand="0" w:oddHBand="0" w:evenHBand="0" w:firstRowFirstColumn="0" w:firstRowLastColumn="0" w:lastRowFirstColumn="0" w:lastRowLastColumn="0"/>
-            </w:pPr>
+              <w:spacing w:before="120"/>
+              <w:ind w:left="360"/>
+              <w:jc w:val="left"/>
+              <w:cnfStyle w:val="000000000000" w:firstRow="0" w:lastRow="0" w:firstColumn="0" w:lastColumn="0" w:oddVBand="0" w:evenVBand="0" w:oddHBand="0" w:evenHBand="0" w:firstRowFirstColumn="0" w:firstRowLastColumn="0" w:lastRowFirstColumn="0" w:lastRowLastColumn="0"/>
+            </w:pPr>
+            <w:r>
+              <w:t>X</w:t>
+            </w:r>
           </w:p>
         </w:tc>
         <w:tc>
@@ -3144,12 +3180,14 @@
             <w:pPr>
               <w:pStyle w:val="ListParagraph"/>
               <w:keepNext/>
-              <w:numPr>
-                <w:ilvl w:val="0"/>
-                <w:numId w:val="4"/>
-              </w:numPr>
-              <w:cnfStyle w:val="000000000000" w:firstRow="0" w:lastRow="0" w:firstColumn="0" w:lastColumn="0" w:oddVBand="0" w:evenVBand="0" w:oddHBand="0" w:evenHBand="0" w:firstRowFirstColumn="0" w:firstRowLastColumn="0" w:lastRowFirstColumn="0" w:lastRowLastColumn="0"/>
-            </w:pPr>
+              <w:spacing w:before="120"/>
+              <w:ind w:left="360"/>
+              <w:jc w:val="left"/>
+              <w:cnfStyle w:val="000000000000" w:firstRow="0" w:lastRow="0" w:firstColumn="0" w:lastColumn="0" w:oddVBand="0" w:evenVBand="0" w:oddHBand="0" w:evenHBand="0" w:firstRowFirstColumn="0" w:firstRowLastColumn="0" w:lastRowFirstColumn="0" w:lastRowLastColumn="0"/>
+            </w:pPr>
+            <w:r>
+              <w:t>X</w:t>
+            </w:r>
           </w:p>
         </w:tc>
         <w:tc>
@@ -3286,12 +3324,14 @@
             <w:pPr>
               <w:pStyle w:val="ListParagraph"/>
               <w:keepNext/>
-              <w:numPr>
-                <w:ilvl w:val="0"/>
-                <w:numId w:val="4"/>
-              </w:numPr>
-              <w:cnfStyle w:val="000000000000" w:firstRow="0" w:lastRow="0" w:firstColumn="0" w:lastColumn="0" w:oddVBand="0" w:evenVBand="0" w:oddHBand="0" w:evenHBand="0" w:firstRowFirstColumn="0" w:firstRowLastColumn="0" w:lastRowFirstColumn="0" w:lastRowLastColumn="0"/>
-            </w:pPr>
+              <w:spacing w:before="120"/>
+              <w:ind w:left="360"/>
+              <w:jc w:val="left"/>
+              <w:cnfStyle w:val="000000000000" w:firstRow="0" w:lastRow="0" w:firstColumn="0" w:lastColumn="0" w:oddVBand="0" w:evenVBand="0" w:oddHBand="0" w:evenHBand="0" w:firstRowFirstColumn="0" w:firstRowLastColumn="0" w:lastRowFirstColumn="0" w:lastRowLastColumn="0"/>
+            </w:pPr>
+            <w:r>
+              <w:t>X</w:t>
+            </w:r>
           </w:p>
         </w:tc>
         <w:tc>
@@ -3428,12 +3468,14 @@
             <w:pPr>
               <w:pStyle w:val="ListParagraph"/>
               <w:keepNext/>
-              <w:numPr>
-                <w:ilvl w:val="0"/>
-                <w:numId w:val="4"/>
-              </w:numPr>
-              <w:cnfStyle w:val="000000000000" w:firstRow="0" w:lastRow="0" w:firstColumn="0" w:lastColumn="0" w:oddVBand="0" w:evenVBand="0" w:oddHBand="0" w:evenHBand="0" w:firstRowFirstColumn="0" w:firstRowLastColumn="0" w:lastRowFirstColumn="0" w:lastRowLastColumn="0"/>
-            </w:pPr>
+              <w:spacing w:before="120"/>
+              <w:ind w:left="360"/>
+              <w:jc w:val="left"/>
+              <w:cnfStyle w:val="000000000000" w:firstRow="0" w:lastRow="0" w:firstColumn="0" w:lastColumn="0" w:oddVBand="0" w:evenVBand="0" w:oddHBand="0" w:evenHBand="0" w:firstRowFirstColumn="0" w:firstRowLastColumn="0" w:lastRowFirstColumn="0" w:lastRowLastColumn="0"/>
+            </w:pPr>
+            <w:r>
+              <w:t>X</w:t>
+            </w:r>
           </w:p>
         </w:tc>
         <w:tc>
@@ -3573,12 +3615,14 @@
             <w:pPr>
               <w:pStyle w:val="ListParagraph"/>
               <w:keepNext/>
-              <w:numPr>
-                <w:ilvl w:val="0"/>
-                <w:numId w:val="4"/>
-              </w:numPr>
-              <w:cnfStyle w:val="000000000000" w:firstRow="0" w:lastRow="0" w:firstColumn="0" w:lastColumn="0" w:oddVBand="0" w:evenVBand="0" w:oddHBand="0" w:evenHBand="0" w:firstRowFirstColumn="0" w:firstRowLastColumn="0" w:lastRowFirstColumn="0" w:lastRowLastColumn="0"/>
-            </w:pPr>
+              <w:spacing w:before="120"/>
+              <w:ind w:left="360"/>
+              <w:jc w:val="left"/>
+              <w:cnfStyle w:val="000000000000" w:firstRow="0" w:lastRow="0" w:firstColumn="0" w:lastColumn="0" w:oddVBand="0" w:evenVBand="0" w:oddHBand="0" w:evenHBand="0" w:firstRowFirstColumn="0" w:firstRowLastColumn="0" w:lastRowFirstColumn="0" w:lastRowLastColumn="0"/>
+            </w:pPr>
+            <w:r>
+              <w:t>X</w:t>
+            </w:r>
           </w:p>
         </w:tc>
         <w:tc>
@@ -3734,12 +3778,14 @@
             <w:pPr>
               <w:pStyle w:val="ListParagraph"/>
               <w:keepNext/>
-              <w:numPr>
-                <w:ilvl w:val="0"/>
-                <w:numId w:val="4"/>
-              </w:numPr>
-              <w:cnfStyle w:val="000000000000" w:firstRow="0" w:lastRow="0" w:firstColumn="0" w:lastColumn="0" w:oddVBand="0" w:evenVBand="0" w:oddHBand="0" w:evenHBand="0" w:firstRowFirstColumn="0" w:firstRowLastColumn="0" w:lastRowFirstColumn="0" w:lastRowLastColumn="0"/>
-            </w:pPr>
+              <w:spacing w:before="120"/>
+              <w:ind w:left="360"/>
+              <w:jc w:val="left"/>
+              <w:cnfStyle w:val="000000000000" w:firstRow="0" w:lastRow="0" w:firstColumn="0" w:lastColumn="0" w:oddVBand="0" w:evenVBand="0" w:oddHBand="0" w:evenHBand="0" w:firstRowFirstColumn="0" w:firstRowLastColumn="0" w:lastRowFirstColumn="0" w:lastRowLastColumn="0"/>
+            </w:pPr>
+            <w:r>
+              <w:t>X</w:t>
+            </w:r>
           </w:p>
         </w:tc>
         <w:tc>
@@ -3860,12 +3906,14 @@
             <w:pPr>
               <w:pStyle w:val="ListParagraph"/>
               <w:keepNext/>
-              <w:numPr>
-                <w:ilvl w:val="0"/>
-                <w:numId w:val="4"/>
-              </w:numPr>
-              <w:cnfStyle w:val="000000000000" w:firstRow="0" w:lastRow="0" w:firstColumn="0" w:lastColumn="0" w:oddVBand="0" w:evenVBand="0" w:oddHBand="0" w:evenHBand="0" w:firstRowFirstColumn="0" w:firstRowLastColumn="0" w:lastRowFirstColumn="0" w:lastRowLastColumn="0"/>
-            </w:pPr>
+              <w:spacing w:before="120"/>
+              <w:ind w:left="360"/>
+              <w:jc w:val="left"/>
+              <w:cnfStyle w:val="000000000000" w:firstRow="0" w:lastRow="0" w:firstColumn="0" w:lastColumn="0" w:oddVBand="0" w:evenVBand="0" w:oddHBand="0" w:evenHBand="0" w:firstRowFirstColumn="0" w:firstRowLastColumn="0" w:lastRowFirstColumn="0" w:lastRowLastColumn="0"/>
+            </w:pPr>
+            <w:r>
+              <w:t>X</w:t>
+            </w:r>
           </w:p>
         </w:tc>
         <w:tc>
@@ -4002,12 +4050,14 @@
             <w:pPr>
               <w:pStyle w:val="ListParagraph"/>
               <w:keepNext/>
-              <w:numPr>
-                <w:ilvl w:val="0"/>
-                <w:numId w:val="4"/>
-              </w:numPr>
-              <w:cnfStyle w:val="000000000000" w:firstRow="0" w:lastRow="0" w:firstColumn="0" w:lastColumn="0" w:oddVBand="0" w:evenVBand="0" w:oddHBand="0" w:evenHBand="0" w:firstRowFirstColumn="0" w:firstRowLastColumn="0" w:lastRowFirstColumn="0" w:lastRowLastColumn="0"/>
-            </w:pPr>
+              <w:spacing w:before="120"/>
+              <w:ind w:left="360"/>
+              <w:jc w:val="left"/>
+              <w:cnfStyle w:val="000000000000" w:firstRow="0" w:lastRow="0" w:firstColumn="0" w:lastColumn="0" w:oddVBand="0" w:evenVBand="0" w:oddHBand="0" w:evenHBand="0" w:firstRowFirstColumn="0" w:firstRowLastColumn="0" w:lastRowFirstColumn="0" w:lastRowLastColumn="0"/>
+            </w:pPr>
+            <w:r>
+              <w:t>X</w:t>
+            </w:r>
           </w:p>
         </w:tc>
         <w:tc>
@@ -4144,12 +4194,14 @@
             <w:pPr>
               <w:pStyle w:val="ListParagraph"/>
               <w:keepNext/>
-              <w:numPr>
-                <w:ilvl w:val="0"/>
-                <w:numId w:val="4"/>
-              </w:numPr>
-              <w:cnfStyle w:val="000000000000" w:firstRow="0" w:lastRow="0" w:firstColumn="0" w:lastColumn="0" w:oddVBand="0" w:evenVBand="0" w:oddHBand="0" w:evenHBand="0" w:firstRowFirstColumn="0" w:firstRowLastColumn="0" w:lastRowFirstColumn="0" w:lastRowLastColumn="0"/>
-            </w:pPr>
+              <w:spacing w:before="120"/>
+              <w:ind w:left="360"/>
+              <w:jc w:val="left"/>
+              <w:cnfStyle w:val="000000000000" w:firstRow="0" w:lastRow="0" w:firstColumn="0" w:lastColumn="0" w:oddVBand="0" w:evenVBand="0" w:oddHBand="0" w:evenHBand="0" w:firstRowFirstColumn="0" w:firstRowLastColumn="0" w:lastRowFirstColumn="0" w:lastRowLastColumn="0"/>
+            </w:pPr>
+            <w:r>
+              <w:t>X</w:t>
+            </w:r>
           </w:p>
         </w:tc>
         <w:tc>
@@ -4257,12 +4309,14 @@
             <w:pPr>
               <w:pStyle w:val="ListParagraph"/>
               <w:keepNext/>
-              <w:numPr>
-                <w:ilvl w:val="0"/>
-                <w:numId w:val="4"/>
-              </w:numPr>
-              <w:cnfStyle w:val="000000000000" w:firstRow="0" w:lastRow="0" w:firstColumn="0" w:lastColumn="0" w:oddVBand="0" w:evenVBand="0" w:oddHBand="0" w:evenHBand="0" w:firstRowFirstColumn="0" w:firstRowLastColumn="0" w:lastRowFirstColumn="0" w:lastRowLastColumn="0"/>
-            </w:pPr>
+              <w:spacing w:before="120"/>
+              <w:ind w:left="360"/>
+              <w:jc w:val="left"/>
+              <w:cnfStyle w:val="000000000000" w:firstRow="0" w:lastRow="0" w:firstColumn="0" w:lastColumn="0" w:oddVBand="0" w:evenVBand="0" w:oddHBand="0" w:evenHBand="0" w:firstRowFirstColumn="0" w:firstRowLastColumn="0" w:lastRowFirstColumn="0" w:lastRowLastColumn="0"/>
+            </w:pPr>
+            <w:r>
+              <w:t>X</w:t>
+            </w:r>
           </w:p>
         </w:tc>
         <w:tc>
@@ -4389,12 +4443,14 @@
             <w:pPr>
               <w:pStyle w:val="ListParagraph"/>
               <w:keepNext/>
-              <w:numPr>
-                <w:ilvl w:val="0"/>
-                <w:numId w:val="4"/>
-              </w:numPr>
-              <w:cnfStyle w:val="000000000000" w:firstRow="0" w:lastRow="0" w:firstColumn="0" w:lastColumn="0" w:oddVBand="0" w:evenVBand="0" w:oddHBand="0" w:evenHBand="0" w:firstRowFirstColumn="0" w:firstRowLastColumn="0" w:lastRowFirstColumn="0" w:lastRowLastColumn="0"/>
-            </w:pPr>
+              <w:spacing w:before="120"/>
+              <w:ind w:left="360"/>
+              <w:jc w:val="left"/>
+              <w:cnfStyle w:val="000000000000" w:firstRow="0" w:lastRow="0" w:firstColumn="0" w:lastColumn="0" w:oddVBand="0" w:evenVBand="0" w:oddHBand="0" w:evenHBand="0" w:firstRowFirstColumn="0" w:firstRowLastColumn="0" w:lastRowFirstColumn="0" w:lastRowLastColumn="0"/>
+            </w:pPr>
+            <w:r>
+              <w:t>X</w:t>
+            </w:r>
           </w:p>
         </w:tc>
         <w:tc>
@@ -4566,12 +4622,14 @@
             <w:pPr>
               <w:pStyle w:val="ListParagraph"/>
               <w:keepNext/>
-              <w:numPr>
-                <w:ilvl w:val="0"/>
-                <w:numId w:val="4"/>
-              </w:numPr>
-              <w:cnfStyle w:val="000000000000" w:firstRow="0" w:lastRow="0" w:firstColumn="0" w:lastColumn="0" w:oddVBand="0" w:evenVBand="0" w:oddHBand="0" w:evenHBand="0" w:firstRowFirstColumn="0" w:firstRowLastColumn="0" w:lastRowFirstColumn="0" w:lastRowLastColumn="0"/>
-            </w:pPr>
+              <w:spacing w:before="120"/>
+              <w:ind w:left="360"/>
+              <w:jc w:val="left"/>
+              <w:cnfStyle w:val="000000000000" w:firstRow="0" w:lastRow="0" w:firstColumn="0" w:lastColumn="0" w:oddVBand="0" w:evenVBand="0" w:oddHBand="0" w:evenHBand="0" w:firstRowFirstColumn="0" w:firstRowLastColumn="0" w:lastRowFirstColumn="0" w:lastRowLastColumn="0"/>
+            </w:pPr>
+            <w:r>
+              <w:t>X</w:t>
+            </w:r>
           </w:p>
         </w:tc>
         <w:tc>
@@ -4708,12 +4766,14 @@
             <w:pPr>
               <w:pStyle w:val="ListParagraph"/>
               <w:keepNext/>
-              <w:numPr>
-                <w:ilvl w:val="0"/>
-                <w:numId w:val="4"/>
-              </w:numPr>
-              <w:cnfStyle w:val="000000000000" w:firstRow="0" w:lastRow="0" w:firstColumn="0" w:lastColumn="0" w:oddVBand="0" w:evenVBand="0" w:oddHBand="0" w:evenHBand="0" w:firstRowFirstColumn="0" w:firstRowLastColumn="0" w:lastRowFirstColumn="0" w:lastRowLastColumn="0"/>
-            </w:pPr>
+              <w:spacing w:before="120"/>
+              <w:ind w:left="360"/>
+              <w:jc w:val="left"/>
+              <w:cnfStyle w:val="000000000000" w:firstRow="0" w:lastRow="0" w:firstColumn="0" w:lastColumn="0" w:oddVBand="0" w:evenVBand="0" w:oddHBand="0" w:evenHBand="0" w:firstRowFirstColumn="0" w:firstRowLastColumn="0" w:lastRowFirstColumn="0" w:lastRowLastColumn="0"/>
+            </w:pPr>
+            <w:r>
+              <w:t>X</w:t>
+            </w:r>
           </w:p>
         </w:tc>
         <w:tc>
@@ -4834,12 +4894,14 @@
             <w:pPr>
               <w:pStyle w:val="ListParagraph"/>
               <w:keepNext/>
-              <w:numPr>
-                <w:ilvl w:val="0"/>
-                <w:numId w:val="4"/>
-              </w:numPr>
-              <w:cnfStyle w:val="000000000000" w:firstRow="0" w:lastRow="0" w:firstColumn="0" w:lastColumn="0" w:oddVBand="0" w:evenVBand="0" w:oddHBand="0" w:evenHBand="0" w:firstRowFirstColumn="0" w:firstRowLastColumn="0" w:lastRowFirstColumn="0" w:lastRowLastColumn="0"/>
-            </w:pPr>
+              <w:spacing w:before="120"/>
+              <w:ind w:left="360"/>
+              <w:jc w:val="left"/>
+              <w:cnfStyle w:val="000000000000" w:firstRow="0" w:lastRow="0" w:firstColumn="0" w:lastColumn="0" w:oddVBand="0" w:evenVBand="0" w:oddHBand="0" w:evenHBand="0" w:firstRowFirstColumn="0" w:firstRowLastColumn="0" w:lastRowFirstColumn="0" w:lastRowLastColumn="0"/>
+            </w:pPr>
+            <w:r>
+              <w:t>X</w:t>
+            </w:r>
           </w:p>
         </w:tc>
         <w:tc>
@@ -4980,12 +5042,14 @@
             <w:pPr>
               <w:pStyle w:val="ListParagraph"/>
               <w:keepNext/>
-              <w:numPr>
-                <w:ilvl w:val="0"/>
-                <w:numId w:val="4"/>
-              </w:numPr>
-              <w:cnfStyle w:val="000000000000" w:firstRow="0" w:lastRow="0" w:firstColumn="0" w:lastColumn="0" w:oddVBand="0" w:evenVBand="0" w:oddHBand="0" w:evenHBand="0" w:firstRowFirstColumn="0" w:firstRowLastColumn="0" w:lastRowFirstColumn="0" w:lastRowLastColumn="0"/>
-            </w:pPr>
+              <w:spacing w:before="120"/>
+              <w:ind w:left="360"/>
+              <w:jc w:val="left"/>
+              <w:cnfStyle w:val="000000000000" w:firstRow="0" w:lastRow="0" w:firstColumn="0" w:lastColumn="0" w:oddVBand="0" w:evenVBand="0" w:oddHBand="0" w:evenHBand="0" w:firstRowFirstColumn="0" w:firstRowLastColumn="0" w:lastRowFirstColumn="0" w:lastRowLastColumn="0"/>
+            </w:pPr>
+            <w:r>
+              <w:t>X</w:t>
+            </w:r>
           </w:p>
         </w:tc>
         <w:tc>
@@ -5093,42 +5157,45 @@
             <w:pPr>
               <w:pStyle w:val="ListParagraph"/>
               <w:keepNext/>
-              <w:numPr>
-                <w:ilvl w:val="0"/>
-                <w:numId w:val="4"/>
-              </w:numPr>
-              <w:cnfStyle w:val="000000000000" w:firstRow="0" w:lastRow="0" w:firstColumn="0" w:lastColumn="0" w:oddVBand="0" w:evenVBand="0" w:oddHBand="0" w:evenHBand="0" w:firstRowFirstColumn="0" w:firstRowLastColumn="0" w:lastRowFirstColumn="0" w:lastRowLastColumn="0"/>
-            </w:pPr>
-          </w:p>
-        </w:tc>
-        <w:tc>
-          <w:tcPr>
-            <w:tcW w:w="1064" w:type="dxa"/>
-          </w:tcPr>
-          <w:p>
-            <w:pPr>
-              <w:pStyle w:val="ListParagraph"/>
-              <w:keepNext/>
-              <w:numPr>
-                <w:ilvl w:val="0"/>
-                <w:numId w:val="4"/>
-              </w:numPr>
-              <w:cnfStyle w:val="000000000000" w:firstRow="0" w:lastRow="0" w:firstColumn="0" w:lastColumn="0" w:oddVBand="0" w:evenVBand="0" w:oddHBand="0" w:evenHBand="0" w:firstRowFirstColumn="0" w:firstRowLastColumn="0" w:lastRowFirstColumn="0" w:lastRowLastColumn="0"/>
-            </w:pPr>
-          </w:p>
-        </w:tc>
-        <w:tc>
-          <w:tcPr>
-            <w:tcW w:w="1064" w:type="dxa"/>
-          </w:tcPr>
-          <w:p>
-            <w:pPr>
-              <w:pStyle w:val="ListParagraph"/>
-              <w:keepNext/>
-              <w:numPr>
-                <w:ilvl w:val="0"/>
-                <w:numId w:val="4"/>
-              </w:numPr>
+              <w:spacing w:before="120"/>
+              <w:ind w:left="360"/>
+              <w:jc w:val="left"/>
+              <w:cnfStyle w:val="000000000000" w:firstRow="0" w:lastRow="0" w:firstColumn="0" w:lastColumn="0" w:oddVBand="0" w:evenVBand="0" w:oddHBand="0" w:evenHBand="0" w:firstRowFirstColumn="0" w:firstRowLastColumn="0" w:lastRowFirstColumn="0" w:lastRowLastColumn="0"/>
+            </w:pPr>
+            <w:r>
+              <w:t>X</w:t>
+            </w:r>
+          </w:p>
+        </w:tc>
+        <w:tc>
+          <w:tcPr>
+            <w:tcW w:w="1064" w:type="dxa"/>
+          </w:tcPr>
+          <w:p>
+            <w:pPr>
+              <w:pStyle w:val="ListParagraph"/>
+              <w:keepNext/>
+              <w:numPr>
+                <w:ilvl w:val="0"/>
+                <w:numId w:val="4"/>
+              </w:numPr>
+              <w:cnfStyle w:val="000000000000" w:firstRow="0" w:lastRow="0" w:firstColumn="0" w:lastColumn="0" w:oddVBand="0" w:evenVBand="0" w:oddHBand="0" w:evenHBand="0" w:firstRowFirstColumn="0" w:firstRowLastColumn="0" w:lastRowFirstColumn="0" w:lastRowLastColumn="0"/>
+            </w:pPr>
+          </w:p>
+        </w:tc>
+        <w:tc>
+          <w:tcPr>
+            <w:tcW w:w="1064" w:type="dxa"/>
+          </w:tcPr>
+          <w:p>
+            <w:pPr>
+              <w:pStyle w:val="ListParagraph"/>
+              <w:keepNext/>
+              <w:numPr>
+                <w:ilvl w:val="0"/>
+                <w:numId w:val="4"/>
+              </w:numPr>
+              <w:jc w:val="left"/>
               <w:cnfStyle w:val="000000000000" w:firstRow="0" w:lastRow="0" w:firstColumn="0" w:lastColumn="0" w:oddVBand="0" w:evenVBand="0" w:oddHBand="0" w:evenHBand="0" w:firstRowFirstColumn="0" w:firstRowLastColumn="0" w:lastRowFirstColumn="0" w:lastRowLastColumn="0"/>
             </w:pPr>
           </w:p>
@@ -5315,12 +5382,14 @@
             <w:pPr>
               <w:pStyle w:val="ListParagraph"/>
               <w:keepNext/>
-              <w:numPr>
-                <w:ilvl w:val="0"/>
-                <w:numId w:val="4"/>
-              </w:numPr>
-              <w:cnfStyle w:val="000000000000" w:firstRow="0" w:lastRow="0" w:firstColumn="0" w:lastColumn="0" w:oddVBand="0" w:evenVBand="0" w:oddHBand="0" w:evenHBand="0" w:firstRowFirstColumn="0" w:firstRowLastColumn="0" w:lastRowFirstColumn="0" w:lastRowLastColumn="0"/>
-            </w:pPr>
+              <w:spacing w:before="120"/>
+              <w:ind w:left="360"/>
+              <w:jc w:val="left"/>
+              <w:cnfStyle w:val="000000000000" w:firstRow="0" w:lastRow="0" w:firstColumn="0" w:lastColumn="0" w:oddVBand="0" w:evenVBand="0" w:oddHBand="0" w:evenHBand="0" w:firstRowFirstColumn="0" w:firstRowLastColumn="0" w:lastRowFirstColumn="0" w:lastRowLastColumn="0"/>
+            </w:pPr>
+            <w:r>
+              <w:t>X</w:t>
+            </w:r>
           </w:p>
         </w:tc>
         <w:tc>
@@ -5425,12 +5494,14 @@
             <w:pPr>
               <w:pStyle w:val="ListParagraph"/>
               <w:keepNext/>
-              <w:numPr>
-                <w:ilvl w:val="0"/>
-                <w:numId w:val="4"/>
-              </w:numPr>
-              <w:cnfStyle w:val="000000000000" w:firstRow="0" w:lastRow="0" w:firstColumn="0" w:lastColumn="0" w:oddVBand="0" w:evenVBand="0" w:oddHBand="0" w:evenHBand="0" w:firstRowFirstColumn="0" w:firstRowLastColumn="0" w:lastRowFirstColumn="0" w:lastRowLastColumn="0"/>
-            </w:pPr>
+              <w:spacing w:before="120"/>
+              <w:ind w:left="360"/>
+              <w:jc w:val="left"/>
+              <w:cnfStyle w:val="000000000000" w:firstRow="0" w:lastRow="0" w:firstColumn="0" w:lastColumn="0" w:oddVBand="0" w:evenVBand="0" w:oddHBand="0" w:evenHBand="0" w:firstRowFirstColumn="0" w:firstRowLastColumn="0" w:lastRowFirstColumn="0" w:lastRowLastColumn="0"/>
+            </w:pPr>
+            <w:r>
+              <w:t>X</w:t>
+            </w:r>
           </w:p>
         </w:tc>
         <w:tc>
@@ -5551,12 +5622,14 @@
             <w:pPr>
               <w:pStyle w:val="ListParagraph"/>
               <w:keepNext/>
-              <w:numPr>
-                <w:ilvl w:val="0"/>
-                <w:numId w:val="4"/>
-              </w:numPr>
-              <w:cnfStyle w:val="000000000000" w:firstRow="0" w:lastRow="0" w:firstColumn="0" w:lastColumn="0" w:oddVBand="0" w:evenVBand="0" w:oddHBand="0" w:evenHBand="0" w:firstRowFirstColumn="0" w:firstRowLastColumn="0" w:lastRowFirstColumn="0" w:lastRowLastColumn="0"/>
-            </w:pPr>
+              <w:spacing w:before="120"/>
+              <w:ind w:left="360"/>
+              <w:jc w:val="left"/>
+              <w:cnfStyle w:val="000000000000" w:firstRow="0" w:lastRow="0" w:firstColumn="0" w:lastColumn="0" w:oddVBand="0" w:evenVBand="0" w:oddHBand="0" w:evenHBand="0" w:firstRowFirstColumn="0" w:firstRowLastColumn="0" w:lastRowFirstColumn="0" w:lastRowLastColumn="0"/>
+            </w:pPr>
+            <w:r>
+              <w:t>x</w:t>
+            </w:r>
           </w:p>
         </w:tc>
         <w:tc>

</xml_diff>